<commit_message>
Fixing typos and including more details in README.
</commit_message>
<xml_diff>
--- a/BuildingAndDeployingAPIBundles.docx
+++ b/BuildingAndDeployingAPIBundles.docx
@@ -142,51 +142,6 @@
             <w:u w:val="single"/>
           </w:rPr>
           <w:t>Decompress API Bundle</w:t>
-        </w:r>
-      </w:hyperlink>
-    </w:p>
-    <w:p>
-      <w:pPr>
-        <w:pStyle w:val="normal0"/>
-        <w:ind w:left="720"/>
-      </w:pPr>
-      <w:hyperlink w:anchor="h.ly9nfwtja544">
-        <w:r>
-          <w:rPr>
-            <w:color w:val="1155CC"/>
-            <w:u w:val="single"/>
-          </w:rPr>
-          <w:t>Creating a development workspace with a Maven ArcheType</w:t>
-        </w:r>
-      </w:hyperlink>
-    </w:p>
-    <w:p>
-      <w:pPr>
-        <w:pStyle w:val="normal0"/>
-        <w:ind w:left="1080"/>
-      </w:pPr>
-      <w:hyperlink w:anchor="h.3letye2t9ww5">
-        <w:r>
-          <w:rPr>
-            <w:color w:val="1155CC"/>
-            <w:u w:val="single"/>
-          </w:rPr>
-          <w:t>Building your base Apigee file structure with maven archetype</w:t>
-        </w:r>
-      </w:hyperlink>
-    </w:p>
-    <w:p>
-      <w:pPr>
-        <w:pStyle w:val="normal0"/>
-        <w:ind w:left="1080"/>
-      </w:pPr>
-      <w:hyperlink w:anchor="h.d6ml6imn13j2">
-        <w:r>
-          <w:rPr>
-            <w:color w:val="1155CC"/>
-            <w:u w:val="single"/>
-          </w:rPr>
-          <w:t>Building API project folders with maven archetype</w:t>
         </w:r>
       </w:hyperlink>
     </w:p>
@@ -1287,8 +1242,6 @@
         <w:widowControl w:val="0"/>
         <w:contextualSpacing w:val="0"/>
       </w:pPr>
-      <w:bookmarkStart w:id="13" w:name="_GoBack"/>
-      <w:bookmarkEnd w:id="13"/>
       <w:r>
         <w:lastRenderedPageBreak/>
         <w:t>Building Strategy - Maven</w:t>
@@ -1472,8 +1425,8 @@
         <w:widowControl w:val="0"/>
         <w:contextualSpacing w:val="0"/>
       </w:pPr>
-      <w:bookmarkStart w:id="14" w:name="h.4bvqxogxkm73" w:colFirst="0" w:colLast="0"/>
-      <w:bookmarkEnd w:id="14"/>
+      <w:bookmarkStart w:id="13" w:name="h.4bvqxogxkm73" w:colFirst="0" w:colLast="0"/>
+      <w:bookmarkEnd w:id="13"/>
       <w:r>
         <w:t>POM.xml</w:t>
       </w:r>
@@ -1511,8 +1464,8 @@
         <w:widowControl w:val="0"/>
         <w:contextualSpacing w:val="0"/>
       </w:pPr>
-      <w:bookmarkStart w:id="15" w:name="h.aajq404sg2bn" w:colFirst="0" w:colLast="0"/>
-      <w:bookmarkEnd w:id="15"/>
+      <w:bookmarkStart w:id="14" w:name="h.aajq404sg2bn" w:colFirst="0" w:colLast="0"/>
+      <w:bookmarkEnd w:id="14"/>
       <w:r>
         <w:t>Creating a maven compatible file structure</w:t>
       </w:r>
@@ -1924,8 +1877,8 @@
         <w:widowControl w:val="0"/>
         <w:contextualSpacing w:val="0"/>
       </w:pPr>
-      <w:bookmarkStart w:id="16" w:name="h.35vwaddev1v9" w:colFirst="0" w:colLast="0"/>
-      <w:bookmarkEnd w:id="16"/>
+      <w:bookmarkStart w:id="15" w:name="h.35vwaddev1v9" w:colFirst="0" w:colLast="0"/>
+      <w:bookmarkEnd w:id="15"/>
       <w:r>
         <w:t>parent-pom/pom.xml example</w:t>
       </w:r>
@@ -5438,8 +5391,8 @@
         <w:widowControl w:val="0"/>
         <w:contextualSpacing w:val="0"/>
       </w:pPr>
-      <w:bookmarkStart w:id="17" w:name="h.xi7bhi39z2qu" w:colFirst="0" w:colLast="0"/>
-      <w:bookmarkEnd w:id="17"/>
+      <w:bookmarkStart w:id="16" w:name="h.xi7bhi39z2qu" w:colFirst="0" w:colLast="0"/>
+      <w:bookmarkEnd w:id="16"/>
       <w:r>
         <w:t>pom.xml Sample</w:t>
       </w:r>
@@ -7097,19 +7050,10 @@
         <w:rPr>
           <w:highlight w:val="white"/>
         </w:rPr>
-        <w:t xml:space="preserve">element’s content should match that of the same element in the parent pom.xml.  </w:t>
-      </w:r>
-      <w:commentRangeStart w:id="18"/>
-      <w:r>
-        <w:rPr>
-          <w:highlight w:val="white"/>
-        </w:rPr>
-        <w:t>You can leave this as apigee for default.</w:t>
-      </w:r>
-      <w:commentRangeEnd w:id="18"/>
-      <w:r>
-        <w:commentReference w:id="18"/>
-      </w:r>
+        <w:t>element’s content should match that of the same element in the parent pom.xml.  You can leave this as apigee for default.</w:t>
+      </w:r>
+      <w:bookmarkStart w:id="17" w:name="_GoBack"/>
+      <w:bookmarkEnd w:id="17"/>
     </w:p>
     <w:p>
       <w:pPr>
@@ -7195,8 +7139,8 @@
         <w:widowControl w:val="0"/>
         <w:contextualSpacing w:val="0"/>
       </w:pPr>
-      <w:bookmarkStart w:id="19" w:name="h.w4cgdd6xtdk6" w:colFirst="0" w:colLast="0"/>
-      <w:bookmarkEnd w:id="19"/>
+      <w:bookmarkStart w:id="18" w:name="h.w4cgdd6xtdk6" w:colFirst="0" w:colLast="0"/>
+      <w:bookmarkEnd w:id="18"/>
       <w:r>
         <w:t>Config.json</w:t>
       </w:r>
@@ -7251,8 +7195,8 @@
         <w:widowControl w:val="0"/>
         <w:contextualSpacing w:val="0"/>
       </w:pPr>
-      <w:bookmarkStart w:id="20" w:name="h.otx7f72jd8qh" w:colFirst="0" w:colLast="0"/>
-      <w:bookmarkEnd w:id="20"/>
+      <w:bookmarkStart w:id="19" w:name="h.otx7f72jd8qh" w:colFirst="0" w:colLast="0"/>
+      <w:bookmarkEnd w:id="19"/>
       <w:r>
         <w:t>Config.json Data Structure</w:t>
       </w:r>
@@ -9912,35 +9856,18 @@
       </w:r>
     </w:p>
     <w:sectPr>
-      <w:headerReference w:type="even" r:id="rId12"/>
-      <w:headerReference w:type="default" r:id="rId13"/>
-      <w:footerReference w:type="even" r:id="rId14"/>
-      <w:footerReference w:type="default" r:id="rId15"/>
-      <w:headerReference w:type="first" r:id="rId16"/>
-      <w:footerReference w:type="first" r:id="rId17"/>
+      <w:headerReference w:type="even" r:id="rId11"/>
+      <w:headerReference w:type="default" r:id="rId12"/>
+      <w:footerReference w:type="even" r:id="rId13"/>
+      <w:footerReference w:type="default" r:id="rId14"/>
+      <w:headerReference w:type="first" r:id="rId15"/>
+      <w:footerReference w:type="first" r:id="rId16"/>
       <w:pgSz w:w="12240" w:h="15840"/>
       <w:pgMar w:top="1440" w:right="1440" w:bottom="1440" w:left="1440" w:header="720" w:footer="720" w:gutter="0"/>
       <w:cols w:space="720"/>
     </w:sectPr>
   </w:body>
 </w:document>
-</file>
-
-<file path=word/comments.xml><?xml version="1.0" encoding="utf-8"?>
-<w:comments xmlns:wpc="http://schemas.microsoft.com/office/word/2010/wordprocessingCanvas" xmlns:mo="http://schemas.microsoft.com/office/mac/office/2008/main" xmlns:mc="http://schemas.openxmlformats.org/markup-compatibility/2006" xmlns:mv="urn:schemas-microsoft-com:mac:vml" xmlns:o="urn:schemas-microsoft-com:office:office" xmlns:r="http://schemas.openxmlformats.org/officeDocument/2006/relationships" xmlns:m="http://schemas.openxmlformats.org/officeDocument/2006/math" xmlns:v="urn:schemas-microsoft-com:vml" xmlns:wp14="http://schemas.microsoft.com/office/word/2010/wordprocessingDrawing" xmlns:wp="http://schemas.openxmlformats.org/drawingml/2006/wordprocessingDrawing" xmlns:w10="urn:schemas-microsoft-com:office:word" xmlns:w="http://schemas.openxmlformats.org/wordprocessingml/2006/main" xmlns:w14="http://schemas.microsoft.com/office/word/2010/wordml" xmlns:wpg="http://schemas.microsoft.com/office/word/2010/wordprocessingGroup" xmlns:wpi="http://schemas.microsoft.com/office/word/2010/wordprocessingInk" xmlns:wne="http://schemas.microsoft.com/office/word/2006/wordml" xmlns:wps="http://schemas.microsoft.com/office/word/2010/wordprocessingShape" mc:Ignorable="w14 wp14">
-  <w:comment w:id="18" w:author="Alex Koo" w:date="2013-12-17T19:47:00Z" w:initials="">
-    <w:p>
-      <w:pPr>
-        <w:pStyle w:val="normal0"/>
-        <w:widowControl w:val="0"/>
-        <w:spacing w:line="240" w:lineRule="auto"/>
-      </w:pPr>
-      <w:r>
-        <w:t>no reason to change it that I can see</w:t>
-      </w:r>
-    </w:p>
-  </w:comment>
-</w:comments>
 </file>
 
 <file path=word/endnotes.xml><?xml version="1.0" encoding="utf-8"?>
@@ -10002,7 +9929,7 @@
       <w:rPr>
         <w:noProof/>
       </w:rPr>
-      <w:t>6</w:t>
+      <w:t>1</w:t>
     </w:r>
     <w:r>
       <w:fldChar w:fldCharType="end"/>
@@ -10096,8 +10023,8 @@
             <w:spacing w:line="240" w:lineRule="auto"/>
             <w:contextualSpacing w:val="0"/>
           </w:pPr>
-          <w:bookmarkStart w:id="21" w:name="h.bucmk3yish15" w:colFirst="0" w:colLast="0"/>
-          <w:bookmarkEnd w:id="21"/>
+          <w:bookmarkStart w:id="20" w:name="h.bucmk3yish15" w:colFirst="0" w:colLast="0"/>
+          <w:bookmarkEnd w:id="20"/>
           <w:r>
             <w:rPr>
               <w:rFonts w:ascii="Arial" w:eastAsia="Arial" w:hAnsi="Arial" w:cs="Arial"/>

</xml_diff>

<commit_message>
Change to update option
</commit_message>
<xml_diff>
--- a/BuildingAndDeployingAPIBundles.docx
+++ b/BuildingAndDeployingAPIBundles.docx
@@ -4871,19 +4871,15 @@
           <w:sz w:val="21"/>
           <w:szCs w:val="21"/>
         </w:rPr>
-        <w:t> (this option will update the deployed revision . This is similar to import with validation but no new revision is created. If there any errors in the bundle, error is thrown and the existing bundle is left intact. In case the revision they are trying to update is deployed, it will internally trigger undeployment and deployment. It is completely in the background and not visible in the response. </w:t>
-      </w:r>
-      <w:r>
-        <w:rPr>
-          <w:b/>
-          <w:bCs/>
-          <w:i/>
-          <w:iCs/>
+        <w:t xml:space="preserve"> (this option will update the </w:t>
+      </w:r>
+      <w:r>
+        <w:rPr>
           <w:color w:val="333333"/>
           <w:sz w:val="21"/>
           <w:szCs w:val="21"/>
         </w:rPr>
-        <w:t>It is advised not to update the deployed revision</w:t>
+        <w:t>revision</w:t>
       </w:r>
       <w:r>
         <w:rPr>
@@ -4891,7 +4887,15 @@
           <w:sz w:val="21"/>
           <w:szCs w:val="21"/>
         </w:rPr>
-        <w:t>. (UI could show a warning or something in this case).</w:t>
+        <w:t>. This is similar to import with validation but no new revision is created. If there any errors in the bundle, error is thrown and the existing bundle is left intact. In case the revision they are trying to update is deployed, it will internally trigger undeployment and deployment. It is completely in the background and not visible in the response.</w:t>
+      </w:r>
+      <w:r>
+        <w:rPr>
+          <w:color w:val="333333"/>
+          <w:sz w:val="21"/>
+          <w:szCs w:val="21"/>
+        </w:rPr>
+        <w:t xml:space="preserve"> </w:t>
       </w:r>
     </w:p>
     <w:p>
@@ -4900,6 +4904,7 @@
         <w:spacing w:before="150" w:line="300" w:lineRule="atLeast"/>
         <w:ind w:left="900"/>
         <w:rPr>
+          <w:bCs/>
           <w:color w:val="333333"/>
           <w:sz w:val="21"/>
           <w:szCs w:val="21"/>
@@ -4913,28 +4918,8 @@
           <w:sz w:val="21"/>
           <w:szCs w:val="21"/>
         </w:rPr>
-        <w:t>Note5</w:t>
-      </w:r>
-      <w:r>
-        <w:rPr>
-          <w:color w:val="333333"/>
-          <w:sz w:val="21"/>
-          <w:szCs w:val="21"/>
-        </w:rPr>
-        <w:t>. The "apigee.options" combination could be given with comma-separated values. The precedence  order of options are -&gt; override , update , (clean, inactive, validate, force).   </w:t>
-      </w:r>
-    </w:p>
-    <w:p>
-      <w:pPr>
-        <w:shd w:val="clear" w:color="auto" w:fill="FFFFFF"/>
-        <w:spacing w:before="150" w:line="300" w:lineRule="atLeast"/>
-        <w:ind w:left="900"/>
-        <w:rPr>
-          <w:color w:val="333333"/>
-          <w:sz w:val="21"/>
-          <w:szCs w:val="21"/>
-        </w:rPr>
-      </w:pPr>
+        <w:t>Note4a</w:t>
+      </w:r>
       <w:r>
         <w:rPr>
           <w:b/>
@@ -4943,14 +4928,142 @@
           <w:sz w:val="21"/>
           <w:szCs w:val="21"/>
         </w:rPr>
-        <w:t>Note6</w:t>
-      </w:r>
-      <w:r>
-        <w:rPr>
+        <w:t xml:space="preserve">. </w:t>
+      </w:r>
+      <w:r>
+        <w:rPr>
+          <w:bCs/>
           <w:color w:val="333333"/>
           <w:sz w:val="21"/>
           <w:szCs w:val="21"/>
         </w:rPr>
+        <w:t>The “</w:t>
+      </w:r>
+      <w:r>
+        <w:rPr>
+          <w:bCs/>
+          <w:color w:val="FF0000"/>
+          <w:sz w:val="21"/>
+          <w:szCs w:val="21"/>
+        </w:rPr>
+        <w:t>apigee.revision</w:t>
+      </w:r>
+      <w:r>
+        <w:rPr>
+          <w:bCs/>
+          <w:color w:val="333333"/>
+          <w:sz w:val="21"/>
+          <w:szCs w:val="21"/>
+        </w:rPr>
+        <w:t xml:space="preserve">” element can be used </w:t>
+      </w:r>
+      <w:r>
+        <w:rPr>
+          <w:b/>
+          <w:bCs/>
+          <w:color w:val="333333"/>
+          <w:sz w:val="21"/>
+          <w:szCs w:val="21"/>
+        </w:rPr>
+        <w:t>whe</w:t>
+      </w:r>
+      <w:r>
+        <w:rPr>
+          <w:b/>
+          <w:bCs/>
+          <w:color w:val="333333"/>
+          <w:sz w:val="21"/>
+          <w:szCs w:val="21"/>
+        </w:rPr>
+        <w:t>n using the update option only</w:t>
+      </w:r>
+      <w:r>
+        <w:rPr>
+          <w:bCs/>
+          <w:color w:val="333333"/>
+          <w:sz w:val="21"/>
+          <w:szCs w:val="21"/>
+        </w:rPr>
+        <w:t>. The update option will be executed on the provided revision.</w:t>
+      </w:r>
+    </w:p>
+    <w:p>
+      <w:pPr>
+        <w:shd w:val="clear" w:color="auto" w:fill="FFFFFF"/>
+        <w:spacing w:before="150" w:line="300" w:lineRule="atLeast"/>
+        <w:ind w:left="900"/>
+        <w:rPr>
+          <w:color w:val="333333"/>
+          <w:sz w:val="21"/>
+          <w:szCs w:val="21"/>
+        </w:rPr>
+      </w:pPr>
+      <w:r>
+        <w:rPr>
+          <w:b/>
+          <w:bCs/>
+          <w:color w:val="333333"/>
+          <w:sz w:val="21"/>
+          <w:szCs w:val="21"/>
+        </w:rPr>
+        <w:t>Note5</w:t>
+      </w:r>
+      <w:r>
+        <w:rPr>
+          <w:b/>
+          <w:bCs/>
+          <w:color w:val="333333"/>
+          <w:sz w:val="21"/>
+          <w:szCs w:val="21"/>
+        </w:rPr>
+        <w:t>. The "apigee.options" combination could be given with comma-separated values.</w:t>
+      </w:r>
+      <w:r>
+        <w:rPr>
+          <w:color w:val="333333"/>
+          <w:sz w:val="21"/>
+          <w:szCs w:val="21"/>
+        </w:rPr>
+        <w:t xml:space="preserve"> The precedence</w:t>
+      </w:r>
+      <w:bookmarkStart w:id="16" w:name="_GoBack"/>
+      <w:bookmarkEnd w:id="16"/>
+      <w:r>
+        <w:rPr>
+          <w:color w:val="333333"/>
+          <w:sz w:val="21"/>
+          <w:szCs w:val="21"/>
+        </w:rPr>
+        <w:t xml:space="preserve"> order of options are -&gt; override , update , (clean, inactive, validate, force).   </w:t>
+      </w:r>
+    </w:p>
+    <w:p>
+      <w:pPr>
+        <w:shd w:val="clear" w:color="auto" w:fill="FFFFFF"/>
+        <w:spacing w:before="150" w:line="300" w:lineRule="atLeast"/>
+        <w:ind w:left="900"/>
+        <w:rPr>
+          <w:color w:val="333333"/>
+          <w:sz w:val="21"/>
+          <w:szCs w:val="21"/>
+        </w:rPr>
+      </w:pPr>
+      <w:r>
+        <w:rPr>
+          <w:b/>
+          <w:bCs/>
+          <w:color w:val="333333"/>
+          <w:sz w:val="21"/>
+          <w:szCs w:val="21"/>
+        </w:rPr>
+        <w:t>Note6</w:t>
+      </w:r>
+      <w:r>
+        <w:rPr>
+          <w:color w:val="333333"/>
+          <w:sz w:val="21"/>
+          <w:szCs w:val="21"/>
+        </w:rPr>
         <w:t>. Flow without "apigee.options": import–&gt;undeploy(last active)–&gt;deploy (new revision)</w:t>
       </w:r>
     </w:p>
@@ -5101,6 +5214,7 @@
           <w:sz w:val="20"/>
           <w:highlight w:val="white"/>
         </w:rPr>
+        <w:lastRenderedPageBreak/>
         <w:t xml:space="preserve">   |---build-artifacts</w:t>
       </w:r>
     </w:p>
@@ -5129,7 +5243,6 @@
           <w:sz w:val="20"/>
           <w:highlight w:val="white"/>
         </w:rPr>
-        <w:lastRenderedPageBreak/>
         <w:t xml:space="preserve">   |-----customer</w:t>
       </w:r>
     </w:p>
@@ -5391,8 +5504,8 @@
         <w:widowControl w:val="0"/>
         <w:contextualSpacing w:val="0"/>
       </w:pPr>
-      <w:bookmarkStart w:id="16" w:name="h.xi7bhi39z2qu" w:colFirst="0" w:colLast="0"/>
-      <w:bookmarkEnd w:id="16"/>
+      <w:bookmarkStart w:id="17" w:name="h.xi7bhi39z2qu" w:colFirst="0" w:colLast="0"/>
+      <w:bookmarkEnd w:id="17"/>
       <w:r>
         <w:t>pom.xml Sample</w:t>
       </w:r>
@@ -5577,201 +5690,1121 @@
               <w:widowControl w:val="0"/>
             </w:pPr>
             <w:r>
+              <w:t>&lt;project xmlns="http://maven.apache.org/POM/4.0.0" xmlns:xsi="http://www.w3.org/2001/XMLSchema-instance"</w:t>
+            </w:r>
+          </w:p>
+          <w:p>
+            <w:pPr>
+              <w:pStyle w:val="normal0"/>
+              <w:widowControl w:val="0"/>
+            </w:pPr>
+            <w:r>
+              <w:tab/>
+              <w:t>xsi:schemaLocation="http://maven.apache.org/POM/4.0.0 http://maven.apache.org/xsd/maven-4.0.0.xsd"&gt;</w:t>
+            </w:r>
+          </w:p>
+          <w:p>
+            <w:pPr>
+              <w:pStyle w:val="normal0"/>
+              <w:widowControl w:val="0"/>
+            </w:pPr>
+            <w:r>
+              <w:tab/>
+              <w:t>&lt;parent&gt;</w:t>
+            </w:r>
+          </w:p>
+          <w:p>
+            <w:pPr>
+              <w:pStyle w:val="normal0"/>
+              <w:widowControl w:val="0"/>
+            </w:pPr>
+            <w:r>
+              <w:tab/>
+            </w:r>
+            <w:r>
+              <w:tab/>
+              <w:t>&lt;artifactId&gt;parent-pom&lt;/artifactId&gt;</w:t>
+            </w:r>
+          </w:p>
+          <w:p>
+            <w:pPr>
+              <w:pStyle w:val="normal0"/>
+              <w:widowControl w:val="0"/>
+            </w:pPr>
+            <w:r>
+              <w:tab/>
+            </w:r>
+            <w:r>
+              <w:tab/>
+              <w:t>&lt;groupId&gt;apigee&lt;/groupId&gt;</w:t>
+            </w:r>
+          </w:p>
+          <w:p>
+            <w:pPr>
+              <w:pStyle w:val="normal0"/>
+              <w:widowControl w:val="0"/>
+            </w:pPr>
+            <w:r>
+              <w:tab/>
+            </w:r>
+            <w:r>
+              <w:tab/>
+              <w:t>&lt;version&gt;1.0&lt;/version&gt;</w:t>
+            </w:r>
+          </w:p>
+          <w:p>
+            <w:pPr>
+              <w:pStyle w:val="normal0"/>
+              <w:widowControl w:val="0"/>
+            </w:pPr>
+            <w:r>
+              <w:tab/>
+            </w:r>
+            <w:r>
+              <w:tab/>
+              <w:t>&lt;relativePath&gt;../parent-pom/pom.xml&lt;/relativePath&gt;</w:t>
+            </w:r>
+          </w:p>
+          <w:p>
+            <w:pPr>
+              <w:pStyle w:val="normal0"/>
+              <w:widowControl w:val="0"/>
+            </w:pPr>
+            <w:r>
+              <w:tab/>
+              <w:t>&lt;/parent&gt;</w:t>
+            </w:r>
+          </w:p>
+          <w:p>
+            <w:pPr>
+              <w:pStyle w:val="normal0"/>
+              <w:widowControl w:val="0"/>
+            </w:pPr>
+          </w:p>
+          <w:p>
+            <w:pPr>
+              <w:pStyle w:val="normal0"/>
+              <w:widowControl w:val="0"/>
+            </w:pPr>
+            <w:r>
+              <w:tab/>
+              <w:t>&lt;modelVersion&gt;4.0.0&lt;/modelVersion&gt;</w:t>
+            </w:r>
+          </w:p>
+          <w:p>
+            <w:pPr>
+              <w:pStyle w:val="normal0"/>
+              <w:widowControl w:val="0"/>
+            </w:pPr>
+            <w:r>
+              <w:tab/>
+              <w:t>&lt;groupId&gt;apigee&lt;/groupId&gt;</w:t>
+            </w:r>
+          </w:p>
+          <w:p>
+            <w:pPr>
+              <w:pStyle w:val="normal0"/>
+              <w:widowControl w:val="0"/>
+            </w:pPr>
+            <w:r>
+              <w:tab/>
+              <w:t>&lt;artifactId&gt;forecastweatherapi&lt;/artifactId&gt;</w:t>
+            </w:r>
+          </w:p>
+          <w:p>
+            <w:pPr>
+              <w:pStyle w:val="normal0"/>
+              <w:widowControl w:val="0"/>
+            </w:pPr>
+            <w:r>
+              <w:tab/>
+              <w:t>&lt;version&gt;1.0&lt;/version&gt;</w:t>
+            </w:r>
+          </w:p>
+          <w:p>
+            <w:pPr>
+              <w:pStyle w:val="normal0"/>
+              <w:widowControl w:val="0"/>
+            </w:pPr>
+            <w:r>
+              <w:tab/>
+              <w:t>&lt;name&gt;forecastweatherapi&lt;/name&gt;</w:t>
+            </w:r>
+          </w:p>
+          <w:p>
+            <w:pPr>
+              <w:pStyle w:val="normal0"/>
+              <w:widowControl w:val="0"/>
+            </w:pPr>
+            <w:r>
+              <w:tab/>
+              <w:t>&lt;packaging&gt;pom&lt;/packaging&gt;</w:t>
+            </w:r>
+          </w:p>
+          <w:p>
+            <w:pPr>
+              <w:pStyle w:val="normal0"/>
+              <w:widowControl w:val="0"/>
+            </w:pPr>
+          </w:p>
+          <w:p>
+            <w:pPr>
+              <w:pStyle w:val="normal0"/>
+              <w:widowControl w:val="0"/>
+            </w:pPr>
+            <w:r>
+              <w:tab/>
+              <w:t>&lt;build&gt;</w:t>
+            </w:r>
+          </w:p>
+          <w:p>
+            <w:pPr>
+              <w:pStyle w:val="normal0"/>
+              <w:widowControl w:val="0"/>
+            </w:pPr>
+            <w:r>
+              <w:tab/>
+            </w:r>
+            <w:r>
+              <w:tab/>
+              <w:t>&lt;plugins&gt;</w:t>
+            </w:r>
+          </w:p>
+          <w:p>
+            <w:pPr>
+              <w:pStyle w:val="normal0"/>
+              <w:widowControl w:val="0"/>
+            </w:pPr>
+            <w:r>
+              <w:tab/>
+            </w:r>
+            <w:r>
+              <w:tab/>
+            </w:r>
+            <w:r>
+              <w:tab/>
+            </w:r>
+          </w:p>
+          <w:p>
+            <w:pPr>
+              <w:pStyle w:val="normal0"/>
+              <w:widowControl w:val="0"/>
+            </w:pPr>
+            <w:r>
+              <w:tab/>
+            </w:r>
+            <w:r>
+              <w:tab/>
+            </w:r>
+            <w:r>
+              <w:tab/>
+              <w:t>&lt;plugin&gt;</w:t>
+            </w:r>
+          </w:p>
+          <w:p>
+            <w:pPr>
+              <w:pStyle w:val="normal0"/>
+              <w:widowControl w:val="0"/>
+            </w:pPr>
+            <w:r>
+              <w:tab/>
+            </w:r>
+            <w:r>
+              <w:tab/>
+            </w:r>
+            <w:r>
+              <w:tab/>
+            </w:r>
+            <w:r>
+              <w:tab/>
+              <w:t>&lt;artifactId&gt;maven-clean-plugin&lt;/artifactId&gt;</w:t>
+            </w:r>
+          </w:p>
+          <w:p>
+            <w:pPr>
+              <w:pStyle w:val="normal0"/>
+              <w:widowControl w:val="0"/>
+            </w:pPr>
+            <w:r>
+              <w:tab/>
+            </w:r>
+            <w:r>
+              <w:tab/>
+            </w:r>
+            <w:r>
+              <w:tab/>
+            </w:r>
+            <w:r>
+              <w:tab/>
+              <w:t>&lt;version&gt;2.5&lt;/version&gt;</w:t>
+            </w:r>
+          </w:p>
+          <w:p>
+            <w:pPr>
+              <w:pStyle w:val="normal0"/>
+              <w:widowControl w:val="0"/>
+            </w:pPr>
+            <w:r>
+              <w:tab/>
+            </w:r>
+            <w:r>
+              <w:tab/>
+            </w:r>
+            <w:r>
+              <w:tab/>
+            </w:r>
+            <w:r>
+              <w:tab/>
+              <w:t>&lt;executions&gt;</w:t>
+            </w:r>
+          </w:p>
+          <w:p>
+            <w:pPr>
+              <w:pStyle w:val="normal0"/>
+              <w:widowControl w:val="0"/>
+            </w:pPr>
+            <w:r>
+              <w:tab/>
+            </w:r>
+            <w:r>
+              <w:tab/>
+            </w:r>
+            <w:r>
+              <w:tab/>
+            </w:r>
+            <w:r>
+              <w:tab/>
+            </w:r>
+            <w:r>
+              <w:tab/>
+              <w:t>&lt;execution&gt;</w:t>
+            </w:r>
+          </w:p>
+          <w:p>
+            <w:pPr>
+              <w:pStyle w:val="normal0"/>
+              <w:widowControl w:val="0"/>
+            </w:pPr>
+            <w:r>
+              <w:tab/>
+            </w:r>
+            <w:r>
+              <w:tab/>
+            </w:r>
+            <w:r>
+              <w:tab/>
+            </w:r>
+            <w:r>
+              <w:tab/>
+            </w:r>
+            <w:r>
+              <w:tab/>
+            </w:r>
+            <w:r>
+              <w:tab/>
+              <w:t>&lt;id&gt;auto-clean&lt;/id&gt;</w:t>
+            </w:r>
+          </w:p>
+          <w:p>
+            <w:pPr>
+              <w:pStyle w:val="normal0"/>
+              <w:widowControl w:val="0"/>
+            </w:pPr>
+            <w:r>
+              <w:tab/>
+            </w:r>
+            <w:r>
+              <w:tab/>
+            </w:r>
+            <w:r>
+              <w:tab/>
+            </w:r>
+            <w:r>
+              <w:tab/>
+            </w:r>
+            <w:r>
+              <w:tab/>
+            </w:r>
+            <w:r>
+              <w:tab/>
+              <w:t>&lt;phase&gt;initialize&lt;/phase&gt;</w:t>
+            </w:r>
+          </w:p>
+          <w:p>
+            <w:pPr>
+              <w:pStyle w:val="normal0"/>
+              <w:widowControl w:val="0"/>
+            </w:pPr>
+            <w:r>
+              <w:tab/>
+            </w:r>
+            <w:r>
+              <w:tab/>
+            </w:r>
+            <w:r>
+              <w:tab/>
+            </w:r>
+            <w:r>
+              <w:tab/>
+            </w:r>
+            <w:r>
+              <w:tab/>
+            </w:r>
+            <w:r>
+              <w:tab/>
+              <w:t>&lt;goals&gt;</w:t>
+            </w:r>
+          </w:p>
+          <w:p>
+            <w:pPr>
+              <w:pStyle w:val="normal0"/>
+              <w:widowControl w:val="0"/>
+            </w:pPr>
+            <w:r>
+              <w:tab/>
+            </w:r>
+            <w:r>
+              <w:tab/>
+            </w:r>
+            <w:r>
+              <w:tab/>
+            </w:r>
+            <w:r>
+              <w:tab/>
+            </w:r>
+            <w:r>
+              <w:tab/>
+            </w:r>
+            <w:r>
+              <w:tab/>
+            </w:r>
+            <w:r>
+              <w:tab/>
+              <w:t>&lt;goal&gt;clean&lt;/goal&gt;</w:t>
+            </w:r>
+          </w:p>
+          <w:p>
+            <w:pPr>
+              <w:pStyle w:val="normal0"/>
+              <w:widowControl w:val="0"/>
+            </w:pPr>
+            <w:r>
+              <w:tab/>
+            </w:r>
+            <w:r>
+              <w:tab/>
+            </w:r>
+            <w:r>
+              <w:tab/>
+            </w:r>
+            <w:r>
+              <w:tab/>
+            </w:r>
+            <w:r>
+              <w:tab/>
+            </w:r>
+            <w:r>
+              <w:tab/>
+              <w:t>&lt;/goals&gt;</w:t>
+            </w:r>
+          </w:p>
+          <w:p>
+            <w:pPr>
+              <w:pStyle w:val="normal0"/>
+              <w:widowControl w:val="0"/>
+            </w:pPr>
+            <w:r>
+              <w:tab/>
+            </w:r>
+            <w:r>
+              <w:tab/>
+            </w:r>
+            <w:r>
+              <w:tab/>
+            </w:r>
+            <w:r>
+              <w:tab/>
+            </w:r>
+            <w:r>
+              <w:tab/>
+              <w:t>&lt;/execution&gt;</w:t>
+            </w:r>
+          </w:p>
+          <w:p>
+            <w:pPr>
+              <w:pStyle w:val="normal0"/>
+              <w:widowControl w:val="0"/>
+            </w:pPr>
+            <w:r>
+              <w:tab/>
+            </w:r>
+            <w:r>
+              <w:tab/>
+            </w:r>
+            <w:r>
+              <w:tab/>
+            </w:r>
+            <w:r>
+              <w:tab/>
+              <w:t>&lt;/executions&gt;</w:t>
+            </w:r>
+          </w:p>
+          <w:p>
+            <w:pPr>
+              <w:pStyle w:val="normal0"/>
+              <w:widowControl w:val="0"/>
+            </w:pPr>
+            <w:r>
+              <w:tab/>
+            </w:r>
+            <w:r>
+              <w:tab/>
+            </w:r>
+            <w:r>
+              <w:tab/>
+              <w:t>&lt;/plugin&gt;</w:t>
+            </w:r>
+          </w:p>
+          <w:p>
+            <w:pPr>
+              <w:pStyle w:val="normal0"/>
+              <w:widowControl w:val="0"/>
+            </w:pPr>
+          </w:p>
+          <w:p>
+            <w:pPr>
+              <w:pStyle w:val="normal0"/>
+              <w:widowControl w:val="0"/>
+            </w:pPr>
+            <w:r>
+              <w:tab/>
+            </w:r>
+            <w:r>
+              <w:tab/>
+            </w:r>
+            <w:r>
+              <w:tab/>
+              <w:t>&lt;plugin&gt;</w:t>
+            </w:r>
+          </w:p>
+          <w:p>
+            <w:pPr>
+              <w:pStyle w:val="normal0"/>
+              <w:widowControl w:val="0"/>
+            </w:pPr>
+            <w:r>
+              <w:tab/>
+            </w:r>
+            <w:r>
+              <w:tab/>
+            </w:r>
+            <w:r>
+              <w:tab/>
+            </w:r>
+            <w:r>
+              <w:tab/>
+              <w:t>&lt;artifactId&gt;maven-resources-plugin&lt;/artifactId&gt;</w:t>
+            </w:r>
+          </w:p>
+          <w:p>
+            <w:pPr>
+              <w:pStyle w:val="normal0"/>
+              <w:widowControl w:val="0"/>
+            </w:pPr>
+            <w:r>
               <w:lastRenderedPageBreak/>
-              <w:t>&lt;project xmlns="http://maven.apache.org/POM/4.0.0" xmlns:xsi="http://www.w3.org/2001/XMLSchema-instance"</w:t>
-            </w:r>
-          </w:p>
-          <w:p>
-            <w:pPr>
-              <w:pStyle w:val="normal0"/>
-              <w:widowControl w:val="0"/>
-            </w:pPr>
-            <w:r>
-              <w:tab/>
-              <w:t>xsi:schemaLocation="http://maven.apache.org/POM/4.0.0 http://maven.apache.org/xsd/maven-4.0.0.xsd"&gt;</w:t>
-            </w:r>
-          </w:p>
-          <w:p>
-            <w:pPr>
-              <w:pStyle w:val="normal0"/>
-              <w:widowControl w:val="0"/>
-            </w:pPr>
-            <w:r>
-              <w:tab/>
-              <w:t>&lt;parent&gt;</w:t>
-            </w:r>
-          </w:p>
-          <w:p>
-            <w:pPr>
-              <w:pStyle w:val="normal0"/>
-              <w:widowControl w:val="0"/>
-            </w:pPr>
-            <w:r>
-              <w:tab/>
-            </w:r>
-            <w:r>
-              <w:tab/>
-              <w:t>&lt;artifactId&gt;parent-pom&lt;/artifactId&gt;</w:t>
-            </w:r>
-          </w:p>
-          <w:p>
-            <w:pPr>
-              <w:pStyle w:val="normal0"/>
-              <w:widowControl w:val="0"/>
-            </w:pPr>
-            <w:r>
-              <w:tab/>
-            </w:r>
-            <w:r>
-              <w:tab/>
-              <w:t>&lt;groupId&gt;apigee&lt;/groupId&gt;</w:t>
-            </w:r>
-          </w:p>
-          <w:p>
-            <w:pPr>
-              <w:pStyle w:val="normal0"/>
-              <w:widowControl w:val="0"/>
-            </w:pPr>
-            <w:r>
-              <w:tab/>
-            </w:r>
-            <w:r>
-              <w:tab/>
-              <w:t>&lt;version&gt;1.0&lt;/version&gt;</w:t>
-            </w:r>
-          </w:p>
-          <w:p>
-            <w:pPr>
-              <w:pStyle w:val="normal0"/>
-              <w:widowControl w:val="0"/>
-            </w:pPr>
-            <w:r>
-              <w:tab/>
-            </w:r>
-            <w:r>
-              <w:tab/>
-              <w:t>&lt;relativePath&gt;../parent-pom/pom.xml&lt;/relativePath&gt;</w:t>
-            </w:r>
-          </w:p>
-          <w:p>
-            <w:pPr>
-              <w:pStyle w:val="normal0"/>
-              <w:widowControl w:val="0"/>
-            </w:pPr>
-            <w:r>
-              <w:tab/>
-              <w:t>&lt;/parent&gt;</w:t>
-            </w:r>
-          </w:p>
-          <w:p>
-            <w:pPr>
-              <w:pStyle w:val="normal0"/>
-              <w:widowControl w:val="0"/>
-            </w:pPr>
-          </w:p>
-          <w:p>
-            <w:pPr>
-              <w:pStyle w:val="normal0"/>
-              <w:widowControl w:val="0"/>
-            </w:pPr>
-            <w:r>
-              <w:tab/>
-              <w:t>&lt;modelVersion&gt;4.0.0&lt;/modelVersion&gt;</w:t>
-            </w:r>
-          </w:p>
-          <w:p>
-            <w:pPr>
-              <w:pStyle w:val="normal0"/>
-              <w:widowControl w:val="0"/>
-            </w:pPr>
-            <w:r>
-              <w:tab/>
-              <w:t>&lt;groupId&gt;apigee&lt;/groupId&gt;</w:t>
-            </w:r>
-          </w:p>
-          <w:p>
-            <w:pPr>
-              <w:pStyle w:val="normal0"/>
-              <w:widowControl w:val="0"/>
-            </w:pPr>
-            <w:r>
-              <w:tab/>
-              <w:t>&lt;artifactId&gt;forecastweatherapi&lt;/artifactId&gt;</w:t>
-            </w:r>
-          </w:p>
-          <w:p>
-            <w:pPr>
-              <w:pStyle w:val="normal0"/>
-              <w:widowControl w:val="0"/>
-            </w:pPr>
-            <w:r>
-              <w:tab/>
-              <w:t>&lt;version&gt;1.0&lt;/version&gt;</w:t>
-            </w:r>
-          </w:p>
-          <w:p>
-            <w:pPr>
-              <w:pStyle w:val="normal0"/>
-              <w:widowControl w:val="0"/>
-            </w:pPr>
-            <w:r>
-              <w:tab/>
-              <w:t>&lt;name&gt;forecastweatherapi&lt;/name&gt;</w:t>
-            </w:r>
-          </w:p>
-          <w:p>
-            <w:pPr>
-              <w:pStyle w:val="normal0"/>
-              <w:widowControl w:val="0"/>
-            </w:pPr>
-            <w:r>
-              <w:tab/>
-              <w:t>&lt;packaging&gt;pom&lt;/packaging&gt;</w:t>
-            </w:r>
-          </w:p>
-          <w:p>
-            <w:pPr>
-              <w:pStyle w:val="normal0"/>
-              <w:widowControl w:val="0"/>
-            </w:pPr>
-          </w:p>
-          <w:p>
-            <w:pPr>
-              <w:pStyle w:val="normal0"/>
-              <w:widowControl w:val="0"/>
-            </w:pPr>
-            <w:r>
-              <w:tab/>
-              <w:t>&lt;build&gt;</w:t>
-            </w:r>
-          </w:p>
-          <w:p>
-            <w:pPr>
-              <w:pStyle w:val="normal0"/>
-              <w:widowControl w:val="0"/>
-            </w:pPr>
-            <w:r>
-              <w:tab/>
-            </w:r>
-            <w:r>
-              <w:tab/>
-              <w:t>&lt;plugins&gt;</w:t>
-            </w:r>
-          </w:p>
-          <w:p>
-            <w:pPr>
-              <w:pStyle w:val="normal0"/>
-              <w:widowControl w:val="0"/>
-            </w:pPr>
-            <w:r>
-              <w:tab/>
-            </w:r>
-            <w:r>
-              <w:tab/>
-            </w:r>
-            <w:r>
-              <w:tab/>
-            </w:r>
+              <w:tab/>
+            </w:r>
+            <w:r>
+              <w:tab/>
+            </w:r>
+            <w:r>
+              <w:tab/>
+            </w:r>
+            <w:r>
+              <w:tab/>
+              <w:t>&lt;version&gt;2.6&lt;/version&gt;</w:t>
+            </w:r>
+          </w:p>
+          <w:p>
+            <w:pPr>
+              <w:pStyle w:val="normal0"/>
+              <w:widowControl w:val="0"/>
+            </w:pPr>
+            <w:r>
+              <w:tab/>
+            </w:r>
+            <w:r>
+              <w:tab/>
+            </w:r>
+            <w:r>
+              <w:tab/>
+            </w:r>
+            <w:r>
+              <w:tab/>
+              <w:t>&lt;executions&gt;</w:t>
+            </w:r>
+          </w:p>
+          <w:p>
+            <w:pPr>
+              <w:pStyle w:val="normal0"/>
+              <w:widowControl w:val="0"/>
+            </w:pPr>
+            <w:r>
+              <w:tab/>
+            </w:r>
+            <w:r>
+              <w:tab/>
+            </w:r>
+            <w:r>
+              <w:tab/>
+            </w:r>
+            <w:r>
+              <w:tab/>
+            </w:r>
+            <w:r>
+              <w:tab/>
+              <w:t>&lt;execution&gt;</w:t>
+            </w:r>
+          </w:p>
+          <w:p>
+            <w:pPr>
+              <w:pStyle w:val="normal0"/>
+              <w:widowControl w:val="0"/>
+            </w:pPr>
+            <w:r>
+              <w:tab/>
+            </w:r>
+            <w:r>
+              <w:tab/>
+            </w:r>
+            <w:r>
+              <w:tab/>
+            </w:r>
+            <w:r>
+              <w:tab/>
+            </w:r>
+            <w:r>
+              <w:tab/>
+            </w:r>
+            <w:r>
+              <w:tab/>
+              <w:t>&lt;id&gt;copy-resources-step&lt;/id&gt;</w:t>
+            </w:r>
+          </w:p>
+          <w:p>
+            <w:pPr>
+              <w:pStyle w:val="normal0"/>
+              <w:widowControl w:val="0"/>
+            </w:pPr>
+            <w:r>
+              <w:tab/>
+            </w:r>
+            <w:r>
+              <w:tab/>
+            </w:r>
+            <w:r>
+              <w:tab/>
+            </w:r>
+            <w:r>
+              <w:tab/>
+            </w:r>
+            <w:r>
+              <w:tab/>
+            </w:r>
+            <w:r>
+              <w:tab/>
+              <w:t>&lt;phase&gt;package&lt;/phase&gt;</w:t>
+            </w:r>
+          </w:p>
+          <w:p>
+            <w:pPr>
+              <w:pStyle w:val="normal0"/>
+              <w:widowControl w:val="0"/>
+            </w:pPr>
+            <w:r>
+              <w:tab/>
+            </w:r>
+            <w:r>
+              <w:tab/>
+            </w:r>
+            <w:r>
+              <w:tab/>
+            </w:r>
+            <w:r>
+              <w:tab/>
+            </w:r>
+            <w:r>
+              <w:tab/>
+            </w:r>
+            <w:r>
+              <w:tab/>
+              <w:t>&lt;goals&gt;</w:t>
+            </w:r>
+          </w:p>
+          <w:p>
+            <w:pPr>
+              <w:pStyle w:val="normal0"/>
+              <w:widowControl w:val="0"/>
+            </w:pPr>
+            <w:r>
+              <w:tab/>
+            </w:r>
+            <w:r>
+              <w:tab/>
+            </w:r>
+            <w:r>
+              <w:tab/>
+            </w:r>
+            <w:r>
+              <w:tab/>
+            </w:r>
+            <w:r>
+              <w:tab/>
+            </w:r>
+            <w:r>
+              <w:tab/>
+            </w:r>
+            <w:r>
+              <w:tab/>
+              <w:t>&lt;goal&gt;copy-resources&lt;/goal&gt;</w:t>
+            </w:r>
+          </w:p>
+          <w:p>
+            <w:pPr>
+              <w:pStyle w:val="normal0"/>
+              <w:widowControl w:val="0"/>
+            </w:pPr>
+            <w:r>
+              <w:tab/>
+            </w:r>
+            <w:r>
+              <w:tab/>
+            </w:r>
+            <w:r>
+              <w:tab/>
+            </w:r>
+            <w:r>
+              <w:tab/>
+            </w:r>
+            <w:r>
+              <w:tab/>
+            </w:r>
+            <w:r>
+              <w:tab/>
+              <w:t>&lt;/goals&gt;</w:t>
+            </w:r>
+          </w:p>
+          <w:p>
+            <w:pPr>
+              <w:pStyle w:val="normal0"/>
+              <w:widowControl w:val="0"/>
+            </w:pPr>
+            <w:r>
+              <w:tab/>
+            </w:r>
+            <w:r>
+              <w:tab/>
+            </w:r>
+            <w:r>
+              <w:tab/>
+            </w:r>
+            <w:r>
+              <w:tab/>
+            </w:r>
+            <w:r>
+              <w:tab/>
+            </w:r>
+            <w:r>
+              <w:tab/>
+              <w:t>&lt;configuration&gt;</w:t>
+            </w:r>
+          </w:p>
+          <w:p>
+            <w:pPr>
+              <w:pStyle w:val="normal0"/>
+              <w:widowControl w:val="0"/>
+            </w:pPr>
+            <w:r>
+              <w:tab/>
+            </w:r>
+            <w:r>
+              <w:tab/>
+            </w:r>
+            <w:r>
+              <w:tab/>
+            </w:r>
+            <w:r>
+              <w:tab/>
+            </w:r>
+            <w:r>
+              <w:tab/>
+            </w:r>
+            <w:r>
+              <w:tab/>
+            </w:r>
+            <w:r>
+              <w:tab/>
+              <w:t>&lt;!-- this is important --&gt;</w:t>
+            </w:r>
+          </w:p>
+          <w:p>
+            <w:pPr>
+              <w:pStyle w:val="normal0"/>
+              <w:widowControl w:val="0"/>
+            </w:pPr>
+            <w:r>
+              <w:tab/>
+            </w:r>
+            <w:r>
+              <w:tab/>
+            </w:r>
+            <w:r>
+              <w:tab/>
+            </w:r>
+            <w:r>
+              <w:tab/>
+            </w:r>
+            <w:r>
+              <w:tab/>
+            </w:r>
+            <w:r>
+              <w:tab/>
+            </w:r>
+            <w:r>
+              <w:tab/>
+              <w:t>&lt;overwrite&gt;true&lt;/overwrite&gt;</w:t>
+            </w:r>
+          </w:p>
+          <w:p>
+            <w:pPr>
+              <w:pStyle w:val="normal0"/>
+              <w:widowControl w:val="0"/>
+            </w:pPr>
+            <w:r>
+              <w:tab/>
+            </w:r>
+            <w:r>
+              <w:tab/>
+            </w:r>
+            <w:r>
+              <w:tab/>
+            </w:r>
+            <w:r>
+              <w:tab/>
+            </w:r>
+            <w:r>
+              <w:tab/>
+            </w:r>
+            <w:r>
+              <w:tab/>
+            </w:r>
+            <w:r>
+              <w:tab/>
+              <w:t>&lt;!-- target --&gt;</w:t>
+            </w:r>
+          </w:p>
+          <w:p>
+            <w:pPr>
+              <w:pStyle w:val="normal0"/>
+              <w:widowControl w:val="0"/>
+            </w:pPr>
+            <w:r>
+              <w:tab/>
+            </w:r>
+            <w:r>
+              <w:tab/>
+            </w:r>
+            <w:r>
+              <w:tab/>
+            </w:r>
+            <w:r>
+              <w:tab/>
+            </w:r>
+            <w:r>
+              <w:tab/>
+            </w:r>
+            <w:r>
+              <w:tab/>
+            </w:r>
+            <w:r>
+              <w:tab/>
+              <w:t>&lt;outputDirectory&gt;${basedir}/target/apiproxy&lt;/outputDirectory&gt;</w:t>
+            </w:r>
+          </w:p>
+          <w:p>
+            <w:pPr>
+              <w:pStyle w:val="normal0"/>
+              <w:widowControl w:val="0"/>
+            </w:pPr>
+            <w:r>
+              <w:tab/>
+            </w:r>
+            <w:r>
+              <w:tab/>
+            </w:r>
+            <w:r>
+              <w:tab/>
+            </w:r>
+            <w:r>
+              <w:tab/>
+            </w:r>
+            <w:r>
+              <w:tab/>
+            </w:r>
+            <w:r>
+              <w:tab/>
+            </w:r>
+            <w:r>
+              <w:tab/>
+              <w:t>&lt;resources&gt;</w:t>
+            </w:r>
+          </w:p>
+          <w:p>
+            <w:pPr>
+              <w:pStyle w:val="normal0"/>
+              <w:widowControl w:val="0"/>
+            </w:pPr>
+            <w:r>
+              <w:tab/>
+            </w:r>
+            <w:r>
+              <w:tab/>
+            </w:r>
+            <w:r>
+              <w:tab/>
+            </w:r>
+            <w:r>
+              <w:tab/>
+            </w:r>
+            <w:r>
+              <w:tab/>
+            </w:r>
+            <w:r>
+              <w:tab/>
+            </w:r>
+            <w:r>
+              <w:tab/>
+            </w:r>
+            <w:r>
+              <w:tab/>
+              <w:t>&lt;resource&gt;</w:t>
+            </w:r>
+          </w:p>
+          <w:p>
+            <w:pPr>
+              <w:pStyle w:val="normal0"/>
+              <w:widowControl w:val="0"/>
+            </w:pPr>
+            <w:r>
+              <w:tab/>
+            </w:r>
+            <w:r>
+              <w:tab/>
+            </w:r>
+            <w:r>
+              <w:tab/>
+            </w:r>
+            <w:r>
+              <w:tab/>
+            </w:r>
+            <w:r>
+              <w:tab/>
+            </w:r>
+            <w:r>
+              <w:tab/>
+            </w:r>
+            <w:r>
+              <w:tab/>
+            </w:r>
+            <w:r>
+              <w:tab/>
+            </w:r>
+            <w:r>
+              <w:tab/>
+              <w:t>&lt;!-- source --&gt;</w:t>
+            </w:r>
+          </w:p>
+          <w:p>
+            <w:pPr>
+              <w:pStyle w:val="normal0"/>
+              <w:widowControl w:val="0"/>
+            </w:pPr>
+            <w:r>
+              <w:tab/>
+            </w:r>
+            <w:r>
+              <w:tab/>
+            </w:r>
+            <w:r>
+              <w:tab/>
+            </w:r>
+            <w:r>
+              <w:tab/>
+            </w:r>
+            <w:r>
+              <w:tab/>
+            </w:r>
+            <w:r>
+              <w:tab/>
+            </w:r>
+            <w:r>
+              <w:tab/>
+            </w:r>
+            <w:r>
+              <w:tab/>
+            </w:r>
+            <w:r>
+              <w:tab/>
+              <w:t>&lt;directory&gt;apiproxy&lt;/directory&gt;</w:t>
+            </w:r>
+          </w:p>
+          <w:p>
+            <w:pPr>
+              <w:pStyle w:val="normal0"/>
+              <w:widowControl w:val="0"/>
+            </w:pPr>
+            <w:r>
+              <w:tab/>
+            </w:r>
+            <w:r>
+              <w:tab/>
+            </w:r>
+            <w:r>
+              <w:tab/>
+            </w:r>
+            <w:r>
+              <w:tab/>
+            </w:r>
+            <w:r>
+              <w:tab/>
+            </w:r>
+            <w:r>
+              <w:tab/>
+            </w:r>
+            <w:r>
+              <w:tab/>
+            </w:r>
+            <w:r>
+              <w:tab/>
+              <w:t>&lt;/resource&gt;</w:t>
+            </w:r>
+          </w:p>
+          <w:p>
+            <w:pPr>
+              <w:pStyle w:val="normal0"/>
+              <w:widowControl w:val="0"/>
+            </w:pPr>
+            <w:r>
+              <w:tab/>
+            </w:r>
+            <w:r>
+              <w:tab/>
+            </w:r>
+            <w:r>
+              <w:tab/>
+            </w:r>
+            <w:r>
+              <w:tab/>
+            </w:r>
+            <w:r>
+              <w:tab/>
+            </w:r>
+            <w:r>
+              <w:tab/>
+            </w:r>
+            <w:r>
+              <w:tab/>
+              <w:t>&lt;/resources&gt;</w:t>
+            </w:r>
+          </w:p>
+          <w:p>
+            <w:pPr>
+              <w:pStyle w:val="normal0"/>
+              <w:widowControl w:val="0"/>
+            </w:pPr>
+            <w:r>
+              <w:tab/>
+            </w:r>
+            <w:r>
+              <w:tab/>
+            </w:r>
+            <w:r>
+              <w:tab/>
+            </w:r>
+            <w:r>
+              <w:tab/>
+            </w:r>
+            <w:r>
+              <w:tab/>
+            </w:r>
+            <w:r>
+              <w:tab/>
+              <w:t>&lt;/configuration&gt;</w:t>
+            </w:r>
+          </w:p>
+          <w:p>
+            <w:pPr>
+              <w:pStyle w:val="normal0"/>
+              <w:widowControl w:val="0"/>
+            </w:pPr>
+            <w:r>
+              <w:tab/>
+            </w:r>
+            <w:r>
+              <w:tab/>
+            </w:r>
+            <w:r>
+              <w:tab/>
+            </w:r>
+            <w:r>
+              <w:tab/>
+            </w:r>
+            <w:r>
+              <w:tab/>
+              <w:t>&lt;/execution&gt;</w:t>
+            </w:r>
+          </w:p>
+          <w:p>
+            <w:pPr>
+              <w:pStyle w:val="normal0"/>
+              <w:widowControl w:val="0"/>
+            </w:pPr>
+            <w:r>
+              <w:tab/>
+            </w:r>
+            <w:r>
+              <w:tab/>
+            </w:r>
+            <w:r>
+              <w:tab/>
+            </w:r>
+            <w:r>
+              <w:tab/>
+              <w:t>&lt;/executions&gt;</w:t>
+            </w:r>
+          </w:p>
+          <w:p>
+            <w:pPr>
+              <w:pStyle w:val="normal0"/>
+              <w:widowControl w:val="0"/>
+            </w:pPr>
+            <w:r>
+              <w:tab/>
+            </w:r>
+            <w:r>
+              <w:tab/>
+            </w:r>
+            <w:r>
+              <w:tab/>
+              <w:t>&lt;/plugin&gt;</w:t>
+            </w:r>
+          </w:p>
+          <w:p>
+            <w:pPr>
+              <w:pStyle w:val="normal0"/>
+              <w:widowControl w:val="0"/>
+            </w:pPr>
           </w:p>
           <w:p>
             <w:pPr>
@@ -5805,26 +6838,86 @@
             </w:r>
             <w:r>
               <w:tab/>
-              <w:t>&lt;artifactId&gt;maven-clean-plugin&lt;/artifactId&gt;</w:t>
-            </w:r>
-          </w:p>
-          <w:p>
-            <w:pPr>
-              <w:pStyle w:val="normal0"/>
-              <w:widowControl w:val="0"/>
-            </w:pPr>
-            <w:r>
-              <w:tab/>
-            </w:r>
-            <w:r>
-              <w:tab/>
-            </w:r>
-            <w:r>
-              <w:tab/>
-            </w:r>
-            <w:r>
-              <w:tab/>
-              <w:t>&lt;version&gt;2.5&lt;/version&gt;</w:t>
+              <w:t>&lt;groupId&gt;io.apigee.build-tools.enterprise4g&lt;/groupId&gt;</w:t>
+            </w:r>
+          </w:p>
+          <w:p>
+            <w:pPr>
+              <w:pStyle w:val="normal0"/>
+              <w:widowControl w:val="0"/>
+            </w:pPr>
+            <w:r>
+              <w:tab/>
+            </w:r>
+            <w:r>
+              <w:tab/>
+            </w:r>
+            <w:r>
+              <w:tab/>
+            </w:r>
+            <w:r>
+              <w:tab/>
+              <w:t>&lt;artifactId&gt;apigee-edge-maven-plugin&lt;/artifactId&gt;</w:t>
+            </w:r>
+          </w:p>
+          <w:p>
+            <w:pPr>
+              <w:pStyle w:val="normal0"/>
+              <w:widowControl w:val="0"/>
+            </w:pPr>
+            <w:r>
+              <w:tab/>
+            </w:r>
+            <w:r>
+              <w:tab/>
+            </w:r>
+            <w:r>
+              <w:tab/>
+            </w:r>
+            <w:r>
+              <w:tab/>
+              <w:t>&lt;configuration&gt;</w:t>
+            </w:r>
+          </w:p>
+          <w:p>
+            <w:pPr>
+              <w:pStyle w:val="normal0"/>
+              <w:widowControl w:val="0"/>
+            </w:pPr>
+            <w:r>
+              <w:tab/>
+            </w:r>
+            <w:r>
+              <w:tab/>
+            </w:r>
+            <w:r>
+              <w:tab/>
+            </w:r>
+            <w:r>
+              <w:tab/>
+            </w:r>
+            <w:r>
+              <w:tab/>
+              <w:t>&lt;skip&gt;false&lt;/skip&gt; &lt;!-- Use this module level config to skip module build. Make it true --&gt;</w:t>
+            </w:r>
+          </w:p>
+          <w:p>
+            <w:pPr>
+              <w:pStyle w:val="normal0"/>
+              <w:widowControl w:val="0"/>
+            </w:pPr>
+            <w:r>
+              <w:tab/>
+            </w:r>
+            <w:r>
+              <w:tab/>
+            </w:r>
+            <w:r>
+              <w:tab/>
+            </w:r>
+            <w:r>
+              <w:tab/>
+              <w:t>&lt;/configuration&gt;</w:t>
             </w:r>
           </w:p>
           <w:p>
@@ -5859,277 +6952,66 @@
             </w:r>
             <w:r>
               <w:tab/>
-            </w:r>
-            <w:r>
-              <w:tab/>
-            </w:r>
-            <w:r>
-              <w:tab/>
-              <w:t>&lt;execution&gt;</w:t>
-            </w:r>
-          </w:p>
-          <w:p>
-            <w:pPr>
-              <w:pStyle w:val="normal0"/>
-              <w:widowControl w:val="0"/>
-            </w:pPr>
-            <w:r>
-              <w:tab/>
-            </w:r>
-            <w:r>
-              <w:tab/>
-            </w:r>
-            <w:r>
-              <w:tab/>
-            </w:r>
-            <w:r>
-              <w:tab/>
-            </w:r>
-            <w:r>
-              <w:tab/>
-            </w:r>
-            <w:r>
-              <w:tab/>
-              <w:t>&lt;id&gt;auto-clean&lt;/id&gt;</w:t>
-            </w:r>
-          </w:p>
-          <w:p>
-            <w:pPr>
-              <w:pStyle w:val="normal0"/>
-              <w:widowControl w:val="0"/>
-            </w:pPr>
-            <w:r>
-              <w:tab/>
-            </w:r>
-            <w:r>
-              <w:tab/>
-            </w:r>
-            <w:r>
-              <w:tab/>
-            </w:r>
-            <w:r>
-              <w:tab/>
-            </w:r>
-            <w:r>
-              <w:tab/>
-            </w:r>
-            <w:r>
-              <w:tab/>
-              <w:t>&lt;phase&gt;initialize&lt;/phase&gt;</w:t>
-            </w:r>
-          </w:p>
-          <w:p>
-            <w:pPr>
-              <w:pStyle w:val="normal0"/>
-              <w:widowControl w:val="0"/>
-            </w:pPr>
-            <w:r>
-              <w:tab/>
-            </w:r>
-            <w:r>
-              <w:tab/>
-            </w:r>
-            <w:r>
-              <w:tab/>
-            </w:r>
-            <w:r>
-              <w:tab/>
-            </w:r>
-            <w:r>
-              <w:tab/>
-            </w:r>
-            <w:r>
-              <w:tab/>
-              <w:t>&lt;goals&gt;</w:t>
-            </w:r>
-          </w:p>
-          <w:p>
-            <w:pPr>
-              <w:pStyle w:val="normal0"/>
-              <w:widowControl w:val="0"/>
-            </w:pPr>
-            <w:r>
-              <w:tab/>
-            </w:r>
-            <w:r>
-              <w:tab/>
-            </w:r>
-            <w:r>
-              <w:tab/>
-            </w:r>
-            <w:r>
-              <w:tab/>
-            </w:r>
-            <w:r>
-              <w:tab/>
-            </w:r>
-            <w:r>
-              <w:tab/>
-            </w:r>
-            <w:r>
-              <w:tab/>
-              <w:t>&lt;goal&gt;clean&lt;/goal&gt;</w:t>
-            </w:r>
-          </w:p>
-          <w:p>
-            <w:pPr>
-              <w:pStyle w:val="normal0"/>
-              <w:widowControl w:val="0"/>
-            </w:pPr>
-            <w:r>
-              <w:tab/>
-            </w:r>
-            <w:r>
-              <w:tab/>
-            </w:r>
-            <w:r>
-              <w:tab/>
-            </w:r>
-            <w:r>
-              <w:tab/>
-            </w:r>
-            <w:r>
-              <w:tab/>
-            </w:r>
-            <w:r>
-              <w:tab/>
-              <w:t>&lt;/goals&gt;</w:t>
-            </w:r>
-          </w:p>
-          <w:p>
-            <w:pPr>
-              <w:pStyle w:val="normal0"/>
-              <w:widowControl w:val="0"/>
-            </w:pPr>
-            <w:r>
-              <w:tab/>
-            </w:r>
-            <w:r>
-              <w:tab/>
-            </w:r>
-            <w:r>
-              <w:tab/>
-            </w:r>
-            <w:r>
-              <w:tab/>
-            </w:r>
-            <w:r>
-              <w:tab/>
-              <w:t>&lt;/execution&gt;</w:t>
-            </w:r>
-          </w:p>
-          <w:p>
-            <w:pPr>
-              <w:pStyle w:val="normal0"/>
-              <w:widowControl w:val="0"/>
-            </w:pPr>
-            <w:r>
-              <w:tab/>
-            </w:r>
-            <w:r>
-              <w:tab/>
-            </w:r>
-            <w:r>
-              <w:tab/>
-            </w:r>
-            <w:r>
-              <w:tab/>
-              <w:t>&lt;/executions&gt;</w:t>
-            </w:r>
-          </w:p>
-          <w:p>
-            <w:pPr>
-              <w:pStyle w:val="normal0"/>
-              <w:widowControl w:val="0"/>
-            </w:pPr>
-            <w:r>
-              <w:tab/>
-            </w:r>
-            <w:r>
-              <w:tab/>
-            </w:r>
-            <w:r>
-              <w:tab/>
-              <w:t>&lt;/plugin&gt;</w:t>
-            </w:r>
-          </w:p>
-          <w:p>
-            <w:pPr>
-              <w:pStyle w:val="normal0"/>
-              <w:widowControl w:val="0"/>
-            </w:pPr>
-          </w:p>
-          <w:p>
-            <w:pPr>
-              <w:pStyle w:val="normal0"/>
-              <w:widowControl w:val="0"/>
-            </w:pPr>
-            <w:r>
-              <w:tab/>
-            </w:r>
-            <w:r>
-              <w:tab/>
-            </w:r>
-            <w:r>
-              <w:tab/>
-              <w:t>&lt;plugin&gt;</w:t>
-            </w:r>
-          </w:p>
-          <w:p>
-            <w:pPr>
-              <w:pStyle w:val="normal0"/>
-              <w:widowControl w:val="0"/>
-            </w:pPr>
-            <w:r>
-              <w:tab/>
-            </w:r>
-            <w:r>
-              <w:tab/>
-            </w:r>
-            <w:r>
-              <w:tab/>
-            </w:r>
-            <w:r>
-              <w:tab/>
-              <w:t>&lt;artifactId&gt;maven-resources-plugin&lt;/artifactId&gt;</w:t>
-            </w:r>
-          </w:p>
-          <w:p>
-            <w:pPr>
-              <w:pStyle w:val="normal0"/>
-              <w:widowControl w:val="0"/>
-            </w:pPr>
-            <w:r>
-              <w:tab/>
-            </w:r>
-            <w:r>
-              <w:tab/>
-            </w:r>
-            <w:r>
-              <w:tab/>
-            </w:r>
-            <w:r>
-              <w:tab/>
-              <w:t>&lt;version&gt;2.6&lt;/version&gt;</w:t>
-            </w:r>
-          </w:p>
-          <w:p>
-            <w:pPr>
-              <w:pStyle w:val="normal0"/>
-              <w:widowControl w:val="0"/>
-            </w:pPr>
-            <w:r>
-              <w:tab/>
-            </w:r>
-            <w:r>
-              <w:tab/>
-            </w:r>
-            <w:r>
-              <w:tab/>
-            </w:r>
-            <w:r>
-              <w:tab/>
-              <w:t>&lt;executions&gt;</w:t>
+              <w:t xml:space="preserve">    &lt;execution&gt;</w:t>
+            </w:r>
+          </w:p>
+          <w:p>
+            <w:pPr>
+              <w:pStyle w:val="normal0"/>
+              <w:widowControl w:val="0"/>
+            </w:pPr>
+            <w:r>
+              <w:tab/>
+            </w:r>
+            <w:r>
+              <w:tab/>
+              <w:t xml:space="preserve">        &lt;id&gt;configure-bundle-step&lt;/id&gt;</w:t>
+            </w:r>
+          </w:p>
+          <w:p>
+            <w:pPr>
+              <w:pStyle w:val="normal0"/>
+              <w:widowControl w:val="0"/>
+            </w:pPr>
+            <w:r>
+              <w:tab/>
+            </w:r>
+            <w:r>
+              <w:tab/>
+              <w:t xml:space="preserve">        &lt;phase&gt;package&lt;/phase&gt;</w:t>
+            </w:r>
+          </w:p>
+          <w:p>
+            <w:pPr>
+              <w:pStyle w:val="normal0"/>
+              <w:widowControl w:val="0"/>
+            </w:pPr>
+            <w:r>
+              <w:tab/>
+            </w:r>
+            <w:r>
+              <w:tab/>
+              <w:t xml:space="preserve">        &lt;goals&gt;</w:t>
+            </w:r>
+          </w:p>
+          <w:p>
+            <w:pPr>
+              <w:pStyle w:val="normal0"/>
+              <w:widowControl w:val="0"/>
+            </w:pPr>
+            <w:r>
+              <w:tab/>
+            </w:r>
+            <w:r>
+              <w:tab/>
+              <w:t xml:space="preserve">       </w:t>
+            </w:r>
+            <w:r>
+              <w:tab/>
+            </w:r>
+            <w:r>
+              <w:tab/>
+              <w:t>&lt;goal&gt;configure&lt;/goal&gt;</w:t>
             </w:r>
           </w:p>
           <w:p>
@@ -6143,775 +7025,6 @@
             </w:r>
             <w:r>
               <w:tab/>
-            </w:r>
-            <w:r>
-              <w:tab/>
-            </w:r>
-            <w:r>
-              <w:tab/>
-            </w:r>
-            <w:r>
-              <w:tab/>
-              <w:t>&lt;execution&gt;</w:t>
-            </w:r>
-          </w:p>
-          <w:p>
-            <w:pPr>
-              <w:pStyle w:val="normal0"/>
-              <w:widowControl w:val="0"/>
-            </w:pPr>
-            <w:r>
-              <w:tab/>
-            </w:r>
-            <w:r>
-              <w:tab/>
-            </w:r>
-            <w:r>
-              <w:tab/>
-            </w:r>
-            <w:r>
-              <w:tab/>
-            </w:r>
-            <w:r>
-              <w:tab/>
-            </w:r>
-            <w:r>
-              <w:tab/>
-              <w:t>&lt;id&gt;copy-resources-step&lt;/id&gt;</w:t>
-            </w:r>
-          </w:p>
-          <w:p>
-            <w:pPr>
-              <w:pStyle w:val="normal0"/>
-              <w:widowControl w:val="0"/>
-            </w:pPr>
-            <w:r>
-              <w:tab/>
-            </w:r>
-            <w:r>
-              <w:tab/>
-            </w:r>
-            <w:r>
-              <w:tab/>
-            </w:r>
-            <w:r>
-              <w:tab/>
-            </w:r>
-            <w:r>
-              <w:tab/>
-            </w:r>
-            <w:r>
-              <w:tab/>
-              <w:t>&lt;phase&gt;package&lt;/phase&gt;</w:t>
-            </w:r>
-          </w:p>
-          <w:p>
-            <w:pPr>
-              <w:pStyle w:val="normal0"/>
-              <w:widowControl w:val="0"/>
-            </w:pPr>
-            <w:r>
-              <w:tab/>
-            </w:r>
-            <w:r>
-              <w:tab/>
-            </w:r>
-            <w:r>
-              <w:tab/>
-            </w:r>
-            <w:r>
-              <w:tab/>
-            </w:r>
-            <w:r>
-              <w:tab/>
-            </w:r>
-            <w:r>
-              <w:tab/>
-              <w:t>&lt;goals&gt;</w:t>
-            </w:r>
-          </w:p>
-          <w:p>
-            <w:pPr>
-              <w:pStyle w:val="normal0"/>
-              <w:widowControl w:val="0"/>
-            </w:pPr>
-            <w:r>
-              <w:tab/>
-            </w:r>
-            <w:r>
-              <w:tab/>
-            </w:r>
-            <w:r>
-              <w:tab/>
-            </w:r>
-            <w:r>
-              <w:tab/>
-            </w:r>
-            <w:r>
-              <w:tab/>
-            </w:r>
-            <w:r>
-              <w:tab/>
-            </w:r>
-            <w:r>
-              <w:tab/>
-              <w:t>&lt;goal&gt;copy-resources&lt;/goal&gt;</w:t>
-            </w:r>
-          </w:p>
-          <w:p>
-            <w:pPr>
-              <w:pStyle w:val="normal0"/>
-              <w:widowControl w:val="0"/>
-            </w:pPr>
-            <w:r>
-              <w:tab/>
-            </w:r>
-            <w:r>
-              <w:tab/>
-            </w:r>
-            <w:r>
-              <w:tab/>
-            </w:r>
-            <w:r>
-              <w:tab/>
-            </w:r>
-            <w:r>
-              <w:tab/>
-            </w:r>
-            <w:r>
-              <w:tab/>
-              <w:t>&lt;/goals&gt;</w:t>
-            </w:r>
-          </w:p>
-          <w:p>
-            <w:pPr>
-              <w:pStyle w:val="normal0"/>
-              <w:widowControl w:val="0"/>
-            </w:pPr>
-            <w:r>
-              <w:tab/>
-            </w:r>
-            <w:r>
-              <w:tab/>
-            </w:r>
-            <w:r>
-              <w:tab/>
-            </w:r>
-            <w:r>
-              <w:tab/>
-            </w:r>
-            <w:r>
-              <w:tab/>
-            </w:r>
-            <w:r>
-              <w:tab/>
-              <w:t>&lt;configuration&gt;</w:t>
-            </w:r>
-          </w:p>
-          <w:p>
-            <w:pPr>
-              <w:pStyle w:val="normal0"/>
-              <w:widowControl w:val="0"/>
-            </w:pPr>
-            <w:r>
-              <w:tab/>
-            </w:r>
-            <w:r>
-              <w:tab/>
-            </w:r>
-            <w:r>
-              <w:tab/>
-            </w:r>
-            <w:r>
-              <w:tab/>
-            </w:r>
-            <w:r>
-              <w:tab/>
-            </w:r>
-            <w:r>
-              <w:tab/>
-            </w:r>
-            <w:r>
-              <w:tab/>
-              <w:t>&lt;!-- this is important --&gt;</w:t>
-            </w:r>
-          </w:p>
-          <w:p>
-            <w:pPr>
-              <w:pStyle w:val="normal0"/>
-              <w:widowControl w:val="0"/>
-            </w:pPr>
-            <w:r>
-              <w:tab/>
-            </w:r>
-            <w:r>
-              <w:tab/>
-            </w:r>
-            <w:r>
-              <w:tab/>
-            </w:r>
-            <w:r>
-              <w:tab/>
-            </w:r>
-            <w:r>
-              <w:tab/>
-            </w:r>
-            <w:r>
-              <w:tab/>
-            </w:r>
-            <w:r>
-              <w:tab/>
-              <w:t>&lt;overwrite&gt;true&lt;/overwrite&gt;</w:t>
-            </w:r>
-          </w:p>
-          <w:p>
-            <w:pPr>
-              <w:pStyle w:val="normal0"/>
-              <w:widowControl w:val="0"/>
-            </w:pPr>
-            <w:r>
-              <w:tab/>
-            </w:r>
-            <w:r>
-              <w:tab/>
-            </w:r>
-            <w:r>
-              <w:tab/>
-            </w:r>
-            <w:r>
-              <w:tab/>
-            </w:r>
-            <w:r>
-              <w:tab/>
-            </w:r>
-            <w:r>
-              <w:tab/>
-            </w:r>
-            <w:r>
-              <w:tab/>
-              <w:t>&lt;!-- target --&gt;</w:t>
-            </w:r>
-          </w:p>
-          <w:p>
-            <w:pPr>
-              <w:pStyle w:val="normal0"/>
-              <w:widowControl w:val="0"/>
-            </w:pPr>
-            <w:r>
-              <w:tab/>
-            </w:r>
-            <w:r>
-              <w:tab/>
-            </w:r>
-            <w:r>
-              <w:tab/>
-            </w:r>
-            <w:r>
-              <w:tab/>
-            </w:r>
-            <w:r>
-              <w:tab/>
-            </w:r>
-            <w:r>
-              <w:tab/>
-            </w:r>
-            <w:r>
-              <w:tab/>
-              <w:t>&lt;outputDirectory&gt;${basedir}/target/apiproxy&lt;/outputDirectory&gt;</w:t>
-            </w:r>
-          </w:p>
-          <w:p>
-            <w:pPr>
-              <w:pStyle w:val="normal0"/>
-              <w:widowControl w:val="0"/>
-            </w:pPr>
-            <w:r>
-              <w:tab/>
-            </w:r>
-            <w:r>
-              <w:tab/>
-            </w:r>
-            <w:r>
-              <w:tab/>
-            </w:r>
-            <w:r>
-              <w:tab/>
-            </w:r>
-            <w:r>
-              <w:tab/>
-            </w:r>
-            <w:r>
-              <w:tab/>
-            </w:r>
-            <w:r>
-              <w:tab/>
-              <w:t>&lt;resources&gt;</w:t>
-            </w:r>
-          </w:p>
-          <w:p>
-            <w:pPr>
-              <w:pStyle w:val="normal0"/>
-              <w:widowControl w:val="0"/>
-            </w:pPr>
-            <w:r>
-              <w:tab/>
-            </w:r>
-            <w:r>
-              <w:tab/>
-            </w:r>
-            <w:r>
-              <w:tab/>
-            </w:r>
-            <w:r>
-              <w:tab/>
-            </w:r>
-            <w:r>
-              <w:tab/>
-            </w:r>
-            <w:r>
-              <w:tab/>
-            </w:r>
-            <w:r>
-              <w:tab/>
-            </w:r>
-            <w:r>
-              <w:tab/>
-              <w:t>&lt;resource&gt;</w:t>
-            </w:r>
-          </w:p>
-          <w:p>
-            <w:pPr>
-              <w:pStyle w:val="normal0"/>
-              <w:widowControl w:val="0"/>
-            </w:pPr>
-            <w:r>
-              <w:tab/>
-            </w:r>
-            <w:r>
-              <w:tab/>
-            </w:r>
-            <w:r>
-              <w:tab/>
-            </w:r>
-            <w:r>
-              <w:tab/>
-            </w:r>
-            <w:r>
-              <w:tab/>
-            </w:r>
-            <w:r>
-              <w:tab/>
-            </w:r>
-            <w:r>
-              <w:tab/>
-            </w:r>
-            <w:r>
-              <w:tab/>
-            </w:r>
-            <w:r>
-              <w:tab/>
-              <w:t>&lt;!-- source --&gt;</w:t>
-            </w:r>
-          </w:p>
-          <w:p>
-            <w:pPr>
-              <w:pStyle w:val="normal0"/>
-              <w:widowControl w:val="0"/>
-            </w:pPr>
-            <w:r>
-              <w:tab/>
-            </w:r>
-            <w:r>
-              <w:tab/>
-            </w:r>
-            <w:r>
-              <w:tab/>
-            </w:r>
-            <w:r>
-              <w:tab/>
-            </w:r>
-            <w:r>
-              <w:tab/>
-            </w:r>
-            <w:r>
-              <w:tab/>
-            </w:r>
-            <w:r>
-              <w:tab/>
-            </w:r>
-            <w:r>
-              <w:tab/>
-            </w:r>
-            <w:r>
-              <w:tab/>
-              <w:t>&lt;directory&gt;apiproxy&lt;/directory&gt;</w:t>
-            </w:r>
-          </w:p>
-          <w:p>
-            <w:pPr>
-              <w:pStyle w:val="normal0"/>
-              <w:widowControl w:val="0"/>
-            </w:pPr>
-            <w:r>
-              <w:tab/>
-            </w:r>
-            <w:r>
-              <w:tab/>
-            </w:r>
-            <w:r>
-              <w:tab/>
-            </w:r>
-            <w:r>
-              <w:tab/>
-            </w:r>
-            <w:r>
-              <w:tab/>
-            </w:r>
-            <w:r>
-              <w:tab/>
-            </w:r>
-            <w:r>
-              <w:tab/>
-            </w:r>
-            <w:r>
-              <w:tab/>
-              <w:t>&lt;/resource&gt;</w:t>
-            </w:r>
-          </w:p>
-          <w:p>
-            <w:pPr>
-              <w:pStyle w:val="normal0"/>
-              <w:widowControl w:val="0"/>
-            </w:pPr>
-            <w:r>
-              <w:tab/>
-            </w:r>
-            <w:r>
-              <w:tab/>
-            </w:r>
-            <w:r>
-              <w:tab/>
-            </w:r>
-            <w:r>
-              <w:tab/>
-            </w:r>
-            <w:r>
-              <w:tab/>
-            </w:r>
-            <w:r>
-              <w:tab/>
-            </w:r>
-            <w:r>
-              <w:tab/>
-              <w:t>&lt;/resources&gt;</w:t>
-            </w:r>
-          </w:p>
-          <w:p>
-            <w:pPr>
-              <w:pStyle w:val="normal0"/>
-              <w:widowControl w:val="0"/>
-            </w:pPr>
-            <w:r>
-              <w:tab/>
-            </w:r>
-            <w:r>
-              <w:tab/>
-            </w:r>
-            <w:r>
-              <w:tab/>
-            </w:r>
-            <w:r>
-              <w:tab/>
-            </w:r>
-            <w:r>
-              <w:tab/>
-            </w:r>
-            <w:r>
-              <w:tab/>
-              <w:t>&lt;/configuration&gt;</w:t>
-            </w:r>
-          </w:p>
-          <w:p>
-            <w:pPr>
-              <w:pStyle w:val="normal0"/>
-              <w:widowControl w:val="0"/>
-            </w:pPr>
-            <w:r>
-              <w:tab/>
-            </w:r>
-            <w:r>
-              <w:tab/>
-            </w:r>
-            <w:r>
-              <w:tab/>
-            </w:r>
-            <w:r>
-              <w:tab/>
-            </w:r>
-            <w:r>
-              <w:tab/>
-              <w:t>&lt;/execution&gt;</w:t>
-            </w:r>
-          </w:p>
-          <w:p>
-            <w:pPr>
-              <w:pStyle w:val="normal0"/>
-              <w:widowControl w:val="0"/>
-            </w:pPr>
-            <w:r>
-              <w:tab/>
-            </w:r>
-            <w:r>
-              <w:tab/>
-            </w:r>
-            <w:r>
-              <w:tab/>
-            </w:r>
-            <w:r>
-              <w:tab/>
-              <w:t>&lt;/executions&gt;</w:t>
-            </w:r>
-          </w:p>
-          <w:p>
-            <w:pPr>
-              <w:pStyle w:val="normal0"/>
-              <w:widowControl w:val="0"/>
-            </w:pPr>
-            <w:r>
-              <w:tab/>
-            </w:r>
-            <w:r>
-              <w:tab/>
-            </w:r>
-            <w:r>
-              <w:tab/>
-              <w:t>&lt;/plugin&gt;</w:t>
-            </w:r>
-          </w:p>
-          <w:p>
-            <w:pPr>
-              <w:pStyle w:val="normal0"/>
-              <w:widowControl w:val="0"/>
-            </w:pPr>
-          </w:p>
-          <w:p>
-            <w:pPr>
-              <w:pStyle w:val="normal0"/>
-              <w:widowControl w:val="0"/>
-            </w:pPr>
-            <w:r>
-              <w:tab/>
-            </w:r>
-            <w:r>
-              <w:tab/>
-            </w:r>
-            <w:r>
-              <w:tab/>
-              <w:t>&lt;plugin&gt;</w:t>
-            </w:r>
-          </w:p>
-          <w:p>
-            <w:pPr>
-              <w:pStyle w:val="normal0"/>
-              <w:widowControl w:val="0"/>
-            </w:pPr>
-            <w:r>
-              <w:tab/>
-            </w:r>
-            <w:r>
-              <w:tab/>
-            </w:r>
-            <w:r>
-              <w:tab/>
-            </w:r>
-            <w:r>
-              <w:tab/>
-              <w:t>&lt;groupId&gt;io.apigee.build-tools.enterprise4g&lt;/groupId&gt;</w:t>
-            </w:r>
-          </w:p>
-          <w:p>
-            <w:pPr>
-              <w:pStyle w:val="normal0"/>
-              <w:widowControl w:val="0"/>
-            </w:pPr>
-            <w:r>
-              <w:tab/>
-            </w:r>
-            <w:r>
-              <w:tab/>
-            </w:r>
-            <w:r>
-              <w:tab/>
-            </w:r>
-            <w:r>
-              <w:tab/>
-              <w:t>&lt;artifactId&gt;apigee-edge-maven-plugin&lt;/artifactId&gt;</w:t>
-            </w:r>
-          </w:p>
-          <w:p>
-            <w:pPr>
-              <w:pStyle w:val="normal0"/>
-              <w:widowControl w:val="0"/>
-            </w:pPr>
-            <w:r>
-              <w:tab/>
-            </w:r>
-            <w:r>
-              <w:tab/>
-            </w:r>
-            <w:r>
-              <w:tab/>
-            </w:r>
-            <w:r>
-              <w:tab/>
-              <w:t>&lt;configuration&gt;</w:t>
-            </w:r>
-          </w:p>
-          <w:p>
-            <w:pPr>
-              <w:pStyle w:val="normal0"/>
-              <w:widowControl w:val="0"/>
-            </w:pPr>
-            <w:r>
-              <w:tab/>
-            </w:r>
-            <w:r>
-              <w:tab/>
-            </w:r>
-            <w:r>
-              <w:tab/>
-            </w:r>
-            <w:r>
-              <w:tab/>
-            </w:r>
-            <w:r>
-              <w:tab/>
-              <w:t>&lt;skip&gt;false&lt;/skip&gt; &lt;!-- Use this module level config to skip module build. Make it true --&gt;</w:t>
-            </w:r>
-          </w:p>
-          <w:p>
-            <w:pPr>
-              <w:pStyle w:val="normal0"/>
-              <w:widowControl w:val="0"/>
-            </w:pPr>
-            <w:r>
-              <w:tab/>
-            </w:r>
-            <w:r>
-              <w:tab/>
-            </w:r>
-            <w:r>
-              <w:tab/>
-            </w:r>
-            <w:r>
-              <w:tab/>
-              <w:t>&lt;/configuration&gt;</w:t>
-            </w:r>
-          </w:p>
-          <w:p>
-            <w:pPr>
-              <w:pStyle w:val="normal0"/>
-              <w:widowControl w:val="0"/>
-            </w:pPr>
-            <w:r>
-              <w:tab/>
-            </w:r>
-            <w:r>
-              <w:tab/>
-            </w:r>
-            <w:r>
-              <w:tab/>
-            </w:r>
-            <w:r>
-              <w:tab/>
-              <w:t>&lt;executions&gt;</w:t>
-            </w:r>
-          </w:p>
-          <w:p>
-            <w:pPr>
-              <w:pStyle w:val="normal0"/>
-              <w:widowControl w:val="0"/>
-            </w:pPr>
-            <w:r>
-              <w:tab/>
-            </w:r>
-            <w:r>
-              <w:tab/>
-            </w:r>
-            <w:r>
-              <w:tab/>
-              <w:t xml:space="preserve">    &lt;execution&gt;</w:t>
-            </w:r>
-          </w:p>
-          <w:p>
-            <w:pPr>
-              <w:pStyle w:val="normal0"/>
-              <w:widowControl w:val="0"/>
-            </w:pPr>
-            <w:r>
-              <w:tab/>
-            </w:r>
-            <w:r>
-              <w:tab/>
-              <w:t xml:space="preserve">        &lt;id&gt;configure-bundle-step&lt;/id&gt;</w:t>
-            </w:r>
-          </w:p>
-          <w:p>
-            <w:pPr>
-              <w:pStyle w:val="normal0"/>
-              <w:widowControl w:val="0"/>
-            </w:pPr>
-            <w:r>
-              <w:tab/>
-            </w:r>
-            <w:r>
-              <w:tab/>
-              <w:t xml:space="preserve">        &lt;phase&gt;package&lt;/phase&gt;</w:t>
-            </w:r>
-          </w:p>
-          <w:p>
-            <w:pPr>
-              <w:pStyle w:val="normal0"/>
-              <w:widowControl w:val="0"/>
-            </w:pPr>
-            <w:r>
-              <w:tab/>
-            </w:r>
-            <w:r>
-              <w:tab/>
-              <w:t xml:space="preserve">        &lt;goals&gt;</w:t>
-            </w:r>
-          </w:p>
-          <w:p>
-            <w:pPr>
-              <w:pStyle w:val="normal0"/>
-              <w:widowControl w:val="0"/>
-            </w:pPr>
-            <w:r>
-              <w:tab/>
-            </w:r>
-            <w:r>
-              <w:tab/>
-              <w:t xml:space="preserve">       </w:t>
-            </w:r>
-            <w:r>
-              <w:tab/>
-            </w:r>
-            <w:r>
-              <w:tab/>
-              <w:t>&lt;goal&gt;configure&lt;/goal&gt;</w:t>
-            </w:r>
-          </w:p>
-          <w:p>
-            <w:pPr>
-              <w:pStyle w:val="normal0"/>
-              <w:widowControl w:val="0"/>
-            </w:pPr>
-            <w:r>
-              <w:tab/>
-            </w:r>
-            <w:r>
-              <w:tab/>
               <w:t xml:space="preserve">        &lt;/goals&gt;</w:t>
             </w:r>
           </w:p>
@@ -6937,7 +7050,6 @@
               <w:widowControl w:val="0"/>
             </w:pPr>
             <w:r>
-              <w:lastRenderedPageBreak/>
               <w:tab/>
             </w:r>
             <w:r>
@@ -7052,8 +7164,6 @@
         </w:rPr>
         <w:t>element’s content should match that of the same element in the parent pom.xml.  You can leave this as apigee for default.</w:t>
       </w:r>
-      <w:bookmarkStart w:id="17" w:name="_GoBack"/>
-      <w:bookmarkEnd w:id="17"/>
     </w:p>
     <w:p>
       <w:pPr>
@@ -7347,6 +7457,7 @@
         <w:rPr>
           <w:sz w:val="20"/>
         </w:rPr>
+        <w:lastRenderedPageBreak/>
         <w:tab/>
       </w:r>
       <w:r>
@@ -7423,7 +7534,6 @@
           <w:b/>
           <w:sz w:val="20"/>
         </w:rPr>
-        <w:lastRenderedPageBreak/>
         <w:t>policies</w:t>
       </w:r>
       <w:r>
@@ -8515,6 +8625,7 @@
                 <w:sz w:val="24"/>
                 <w:szCs w:val="24"/>
               </w:rPr>
+              <w:lastRenderedPageBreak/>
               <w:t xml:space="preserve">               </w:t>
             </w:r>
             <w:r>
@@ -8582,7 +8693,6 @@
                 <w:sz w:val="24"/>
                 <w:szCs w:val="24"/>
               </w:rPr>
-              <w:lastRenderedPageBreak/>
               <w:t xml:space="preserve">                     </w:t>
             </w:r>
             <w:r>
@@ -9711,6 +9821,7 @@
                 <w:sz w:val="24"/>
                 <w:szCs w:val="24"/>
               </w:rPr>
+              <w:lastRenderedPageBreak/>
               <w:t xml:space="preserve">   </w:t>
             </w:r>
             <w:r>
@@ -9929,7 +10040,7 @@
       <w:rPr>
         <w:noProof/>
       </w:rPr>
-      <w:t>1</w:t>
+      <w:t>12</w:t>
     </w:r>
     <w:r>
       <w:fldChar w:fldCharType="end"/>

</xml_diff>